<commit_message>
Added on main method concept
</commit_message>
<xml_diff>
--- a/01_Basics/02_Java Basics.docx
+++ b/01_Basics/02_Java Basics.docx
@@ -24,6 +24,15 @@
         </w:rPr>
         <w:t>Basic Concepts</w:t>
       </w:r>
+      <w:r>
+        <w:rPr>
+          <w:b/>
+          <w:bCs/>
+          <w:sz w:val="32"/>
+          <w:szCs w:val="32"/>
+          <w:u w:color="auto" w:val="single"/>
+        </w:rPr>
+      </w:r>
     </w:p>
     <w:p>
       <w:pPr>
@@ -41,6 +50,12 @@
         </w:rPr>
         <w:t>→ All the programs in Java are written inside a class.</w:t>
       </w:r>
+      <w:r>
+        <w:rPr>
+          <w:sz w:val="24"/>
+          <w:szCs w:val="24"/>
+        </w:rPr>
+      </w:r>
     </w:p>
     <w:p>
       <w:pPr>
@@ -79,6 +94,15 @@
           <w:u w:color="auto" w:val="single"/>
         </w:rPr>
         <w:t>What is class?:</w:t>
+      </w:r>
+      <w:r>
+        <w:rPr>
+          <w:b/>
+          <w:bCs/>
+          <w:sz w:val="24"/>
+          <w:szCs w:val="24"/>
+          <w:u w:color="auto" w:val="single"/>
+        </w:rPr>
       </w:r>
     </w:p>
     <w:p>
@@ -102,6 +126,12 @@
         </w:rPr>
         <w:t>It’s a design pattern/blue print/structure</w:t>
       </w:r>
+      <w:r>
+        <w:rPr>
+          <w:sz w:val="24"/>
+          <w:szCs w:val="24"/>
+        </w:rPr>
+      </w:r>
     </w:p>
     <w:p>
       <w:pPr>
@@ -124,6 +154,12 @@
         </w:rPr>
         <w:t>Members of the class</w:t>
       </w:r>
+      <w:r>
+        <w:rPr>
+          <w:sz w:val="24"/>
+          <w:szCs w:val="24"/>
+        </w:rPr>
+      </w:r>
     </w:p>
     <w:p>
       <w:pPr>
@@ -146,6 +182,12 @@
         </w:rPr>
         <w:t>Methods/functions</w:t>
       </w:r>
+      <w:r>
+        <w:rPr>
+          <w:sz w:val="24"/>
+          <w:szCs w:val="24"/>
+        </w:rPr>
+      </w:r>
     </w:p>
     <w:p>
       <w:pPr>
@@ -168,6 +210,12 @@
         </w:rPr>
         <w:t>Variables</w:t>
       </w:r>
+      <w:r>
+        <w:rPr>
+          <w:sz w:val="24"/>
+          <w:szCs w:val="24"/>
+        </w:rPr>
+      </w:r>
     </w:p>
     <w:p>
       <w:pPr>
@@ -201,6 +249,12 @@
         </w:rPr>
         <w:t>” is a keyword</w:t>
       </w:r>
+      <w:r>
+        <w:rPr>
+          <w:sz w:val="24"/>
+          <w:szCs w:val="24"/>
+        </w:rPr>
+      </w:r>
     </w:p>
     <w:p>
       <w:pPr>
@@ -218,6 +272,12 @@
         </w:rPr>
         <w:t>4. class declaration</w:t>
       </w:r>
+      <w:r>
+        <w:rPr>
+          <w:sz w:val="24"/>
+          <w:szCs w:val="24"/>
+        </w:rPr>
+      </w:r>
     </w:p>
     <w:p>
       <w:pPr>
@@ -235,6 +295,12 @@
         </w:rPr>
         <w:t>Syntax:</w:t>
       </w:r>
+      <w:r>
+        <w:rPr>
+          <w:sz w:val="24"/>
+          <w:szCs w:val="24"/>
+        </w:rPr>
+      </w:r>
     </w:p>
     <w:p>
       <w:pPr>
@@ -268,6 +334,12 @@
         </w:rPr>
         <w:t xml:space="preserve"> &lt;class_name&gt; {</w:t>
       </w:r>
+      <w:r>
+        <w:rPr>
+          <w:sz w:val="24"/>
+          <w:szCs w:val="24"/>
+        </w:rPr>
+      </w:r>
     </w:p>
     <w:p>
       <w:pPr>
@@ -286,6 +358,12 @@
         </w:rPr>
         <w:t>//Codes</w:t>
       </w:r>
+      <w:r>
+        <w:rPr>
+          <w:sz w:val="24"/>
+          <w:szCs w:val="24"/>
+        </w:rPr>
+      </w:r>
     </w:p>
     <w:p>
       <w:pPr>
@@ -303,6 +381,12 @@
         </w:rPr>
         <w:t>}</w:t>
       </w:r>
+      <w:r>
+        <w:rPr>
+          <w:sz w:val="24"/>
+          <w:szCs w:val="24"/>
+        </w:rPr>
+      </w:r>
     </w:p>
     <w:p>
       <w:pPr>
@@ -342,6 +426,15 @@
         </w:rPr>
         <w:t xml:space="preserve"> Keyword:</w:t>
       </w:r>
+      <w:r>
+        <w:rPr>
+          <w:b/>
+          <w:bCs/>
+          <w:sz w:val="24"/>
+          <w:szCs w:val="24"/>
+          <w:u w:color="auto" w:val="single"/>
+        </w:rPr>
+      </w:r>
     </w:p>
     <w:p>
       <w:pPr>
@@ -359,6 +452,12 @@
         </w:rPr>
         <w:t>→ It’s the reserved words</w:t>
       </w:r>
+      <w:r>
+        <w:rPr>
+          <w:sz w:val="24"/>
+          <w:szCs w:val="24"/>
+        </w:rPr>
+      </w:r>
     </w:p>
     <w:p>
       <w:pPr>
@@ -376,6 +475,12 @@
         </w:rPr>
         <w:t>→ All keywords in Java are in lower case</w:t>
       </w:r>
+      <w:r>
+        <w:rPr>
+          <w:sz w:val="24"/>
+          <w:szCs w:val="24"/>
+        </w:rPr>
+      </w:r>
     </w:p>
     <w:p>
       <w:pPr>
@@ -415,6 +520,15 @@
         </w:rPr>
         <w:t>Variables:</w:t>
       </w:r>
+      <w:r>
+        <w:rPr>
+          <w:b/>
+          <w:bCs/>
+          <w:sz w:val="24"/>
+          <w:szCs w:val="24"/>
+          <w:u w:color="auto" w:val="single"/>
+        </w:rPr>
+      </w:r>
     </w:p>
     <w:p>
       <w:pPr>
@@ -432,6 +546,12 @@
         </w:rPr>
         <w:t>→ It’s a container/storage/memory location where we store some data</w:t>
       </w:r>
+      <w:r>
+        <w:rPr>
+          <w:sz w:val="24"/>
+          <w:szCs w:val="24"/>
+        </w:rPr>
+      </w:r>
     </w:p>
     <w:p>
       <w:pPr>
@@ -449,6 +569,12 @@
         </w:rPr>
         <w:t>→ In a memory location we can keep/store different types of data.</w:t>
       </w:r>
+      <w:r>
+        <w:rPr>
+          <w:sz w:val="24"/>
+          <w:szCs w:val="24"/>
+        </w:rPr>
+      </w:r>
     </w:p>
     <w:p>
       <w:pPr>
@@ -482,6 +608,12 @@
         </w:rPr>
         <w:t>Different types of data is called as Datatypes</w:t>
       </w:r>
+      <w:r>
+        <w:rPr>
+          <w:sz w:val="24"/>
+          <w:szCs w:val="24"/>
+        </w:rPr>
+      </w:r>
     </w:p>
     <w:p>
       <w:pPr>
@@ -505,6 +637,15 @@
         </w:rPr>
         <w:t>Datatypes:</w:t>
       </w:r>
+      <w:r>
+        <w:rPr>
+          <w:b/>
+          <w:bCs/>
+          <w:sz w:val="24"/>
+          <w:szCs w:val="24"/>
+          <w:u w:color="auto" w:val="single"/>
+        </w:rPr>
+      </w:r>
     </w:p>
     <w:p>
       <w:pPr>
@@ -522,6 +663,12 @@
         </w:rPr>
         <w:t>1. Primitive</w:t>
       </w:r>
+      <w:r>
+        <w:rPr>
+          <w:sz w:val="24"/>
+          <w:szCs w:val="24"/>
+        </w:rPr>
+      </w:r>
     </w:p>
     <w:p>
       <w:pPr>
@@ -539,6 +686,12 @@
         </w:rPr>
         <w:t>2. Non-primitive/Derived</w:t>
       </w:r>
+      <w:r>
+        <w:rPr>
+          <w:sz w:val="24"/>
+          <w:szCs w:val="24"/>
+        </w:rPr>
+      </w:r>
     </w:p>
     <w:p>
       <w:pPr>
@@ -578,6 +731,15 @@
         </w:rPr>
         <w:t>Primitive:</w:t>
       </w:r>
+      <w:r>
+        <w:rPr>
+          <w:b/>
+          <w:bCs/>
+          <w:sz w:val="24"/>
+          <w:szCs w:val="24"/>
+          <w:u w:color="auto" w:val="single"/>
+        </w:rPr>
+      </w:r>
     </w:p>
     <w:p>
       <w:pPr>
@@ -685,6 +847,12 @@
         </w:rPr>
         <w:t>b = false;</w:t>
       </w:r>
+      <w:r>
+        <w:rPr>
+          <w:sz w:val="24"/>
+          <w:szCs w:val="24"/>
+        </w:rPr>
+      </w:r>
     </w:p>
     <w:p>
       <w:pPr>
@@ -764,6 +932,12 @@
         </w:rPr>
         <w:t xml:space="preserve"> c = ‘A’;</w:t>
       </w:r>
+      <w:r>
+        <w:rPr>
+          <w:sz w:val="24"/>
+          <w:szCs w:val="24"/>
+        </w:rPr>
+      </w:r>
     </w:p>
     <w:p>
       <w:pPr>
@@ -812,6 +986,12 @@
           <w:szCs w:val="24"/>
         </w:rPr>
         <w:t xml:space="preserve"> → Memory used: 1 byte   </w:t>
+      </w:r>
+      <w:r>
+        <w:rPr>
+          <w:sz w:val="24"/>
+          <w:szCs w:val="24"/>
+        </w:rPr>
       </w:r>
     </w:p>
     <w:p>
@@ -902,6 +1082,12 @@
         </w:rPr>
         <w:t xml:space="preserve"> → Memory used: 4 bytes</w:t>
       </w:r>
+      <w:r>
+        <w:rPr>
+          <w:sz w:val="24"/>
+          <w:szCs w:val="24"/>
+        </w:rPr>
+      </w:r>
     </w:p>
     <w:p>
       <w:pPr>
@@ -935,6 +1121,12 @@
         </w:rPr>
         <w:t xml:space="preserve"> → Memory used: 8 bytes </w:t>
       </w:r>
+      <w:r>
+        <w:rPr>
+          <w:sz w:val="24"/>
+          <w:szCs w:val="24"/>
+        </w:rPr>
+      </w:r>
     </w:p>
     <w:p>
       <w:pPr>
@@ -983,6 +1175,12 @@
           <w:szCs w:val="24"/>
         </w:rPr>
         <w:t xml:space="preserve"> → Memory used: 4 bytes</w:t>
+      </w:r>
+      <w:r>
+        <w:rPr>
+          <w:sz w:val="24"/>
+          <w:szCs w:val="24"/>
+        </w:rPr>
       </w:r>
     </w:p>
     <w:p>
@@ -1079,6 +1277,15 @@
         </w:rPr>
         <w:t>Non-primitive:</w:t>
       </w:r>
+      <w:r>
+        <w:rPr>
+          <w:b/>
+          <w:bCs/>
+          <w:sz w:val="24"/>
+          <w:szCs w:val="24"/>
+          <w:u w:color="auto" w:val="single"/>
+        </w:rPr>
+      </w:r>
     </w:p>
     <w:p>
       <w:pPr>
@@ -1096,6 +1303,12 @@
         </w:rPr>
         <w:t>All class type datatypes are Non-primitive</w:t>
       </w:r>
+      <w:r>
+        <w:rPr>
+          <w:sz w:val="24"/>
+          <w:szCs w:val="24"/>
+        </w:rPr>
+      </w:r>
     </w:p>
     <w:p>
       <w:pPr>
@@ -1113,6 +1326,12 @@
         </w:rPr>
         <w:t>Ex.: String, Arrays, Boolean, Character, Integer, Byte, Short, Long, Float, Double, etc</w:t>
       </w:r>
+      <w:r>
+        <w:rPr>
+          <w:sz w:val="24"/>
+          <w:szCs w:val="24"/>
+        </w:rPr>
+      </w:r>
     </w:p>
     <w:p>
       <w:pPr>
@@ -1188,6 +1407,15 @@
         </w:rPr>
         <w:t>Types of Variables:</w:t>
       </w:r>
+      <w:r>
+        <w:rPr>
+          <w:b/>
+          <w:bCs/>
+          <w:sz w:val="24"/>
+          <w:szCs w:val="24"/>
+          <w:u w:color="auto" w:val="single"/>
+        </w:rPr>
+      </w:r>
     </w:p>
     <w:p>
       <w:pPr>
@@ -1205,6 +1433,12 @@
         </w:rPr>
         <w:t>1. Local Variable</w:t>
       </w:r>
+      <w:r>
+        <w:rPr>
+          <w:sz w:val="24"/>
+          <w:szCs w:val="24"/>
+        </w:rPr>
+      </w:r>
     </w:p>
     <w:p>
       <w:pPr>
@@ -1222,6 +1456,12 @@
         </w:rPr>
         <w:t>2. Instance/non-static variable</w:t>
       </w:r>
+      <w:r>
+        <w:rPr>
+          <w:sz w:val="24"/>
+          <w:szCs w:val="24"/>
+        </w:rPr>
+      </w:r>
     </w:p>
     <w:p>
       <w:pPr>
@@ -1239,6 +1479,12 @@
         </w:rPr>
         <w:t>3. Static variable</w:t>
       </w:r>
+      <w:r>
+        <w:rPr>
+          <w:sz w:val="24"/>
+          <w:szCs w:val="24"/>
+        </w:rPr>
+      </w:r>
     </w:p>
     <w:p>
       <w:pPr>
@@ -1272,6 +1518,12 @@
         </w:rPr>
         <w:t>Note: Generally combinely non-static and static variables are also called global variables</w:t>
       </w:r>
+      <w:r>
+        <w:rPr>
+          <w:sz w:val="24"/>
+          <w:szCs w:val="24"/>
+        </w:rPr>
+      </w:r>
     </w:p>
     <w:p>
       <w:pPr>
@@ -2625,7 +2877,7 @@
           <w:sz w:val="24"/>
           <w:szCs w:val="24"/>
         </w:rPr>
-        <w:t>&lt;class_name&gt; &lt;reference_var_name&gt; = new &lt;class_name&gt;();</w:t>
+        <w:t>&lt;class_name&gt; &lt;reference_var_name&gt; = new &lt;class_name&gt;(); → This is also called as instantiation</w:t>
       </w:r>
     </w:p>
     <w:p>

</xml_diff>